<commit_message>
change cloud-init template creation to use adduser
Using 'adduser' creates user with .bashrc file for autocompletion, etc
</commit_message>
<xml_diff>
--- a/17 - R710 Proxmox Ubuntu cloud-init image - Terraform - Ansible.docx
+++ b/17 - R710 Proxmox Ubuntu cloud-init image - Terraform - Ansible.docx
@@ -1878,21 +1878,35 @@
         <w:rPr>
           <w:rFonts w:ascii="Courier New" w:hAnsi="Courier New" w:cs="Courier New"/>
         </w:rPr>
-        <w:t>} --run-command '</w:t>
-      </w:r>
-      <w:proofErr w:type="spellStart"/>
-      <w:r>
-        <w:rPr>
-          <w:rFonts w:ascii="Courier New" w:hAnsi="Courier New" w:cs="Courier New"/>
-        </w:rPr>
-        <w:t>useradd</w:t>
-      </w:r>
-      <w:proofErr w:type="spellEnd"/>
-      <w:r>
-        <w:rPr>
-          <w:rFonts w:ascii="Courier New" w:hAnsi="Courier New" w:cs="Courier New"/>
-        </w:rPr>
-        <w:t xml:space="preserve"> rhys'</w:t>
+        <w:t>} --run-comm</w:t>
+      </w:r>
+      <w:r>
+        <w:rPr>
+          <w:rFonts w:ascii="Courier New" w:hAnsi="Courier New" w:cs="Courier New"/>
+        </w:rPr>
+        <w:t>and '</w:t>
+      </w:r>
+      <w:bookmarkStart w:id="0" w:name="_GoBack"/>
+      <w:bookmarkEnd w:id="0"/>
+      <w:proofErr w:type="spellStart"/>
+      <w:r>
+        <w:rPr>
+          <w:rFonts w:ascii="Courier New" w:hAnsi="Courier New" w:cs="Courier New"/>
+        </w:rPr>
+        <w:t>adduser</w:t>
+      </w:r>
+      <w:proofErr w:type="spellEnd"/>
+      <w:r>
+        <w:rPr>
+          <w:rFonts w:ascii="Courier New" w:hAnsi="Courier New" w:cs="Courier New"/>
+        </w:rPr>
+        <w:t xml:space="preserve"> </w:t>
+      </w:r>
+      <w:r>
+        <w:rPr>
+          <w:rFonts w:ascii="Courier New" w:hAnsi="Courier New" w:cs="Courier New"/>
+        </w:rPr>
+        <w:t>rhys'</w:t>
       </w:r>
     </w:p>
     <w:p>
@@ -14853,8 +14867,6 @@
       <w:r>
         <w:br/>
       </w:r>
-      <w:bookmarkStart w:id="0" w:name="_GoBack"/>
-      <w:bookmarkEnd w:id="0"/>
       <w:r>
         <w:br/>
       </w:r>

</xml_diff>

<commit_message>
Document adding DNS server to run host and using it via Terraform VMs
</commit_message>
<xml_diff>
--- a/17 - R710 Proxmox Ubuntu cloud-init image - Terraform - Ansible.docx
+++ b/17 - R710 Proxmox Ubuntu cloud-init image - Terraform - Ansible.docx
@@ -8642,21 +8642,7 @@
         <w:rPr>
           <w:rFonts w:ascii="Courier New" w:hAnsi="Courier New" w:cs="Courier New"/>
         </w:rPr>
-        <w:t xml:space="preserve">  </w:t>
-      </w:r>
-      <w:proofErr w:type="gramStart"/>
-      <w:r>
-        <w:rPr>
-          <w:rFonts w:ascii="Courier New" w:hAnsi="Courier New" w:cs="Courier New"/>
-        </w:rPr>
-        <w:t>default</w:t>
-      </w:r>
-      <w:proofErr w:type="gramEnd"/>
-      <w:r>
-        <w:rPr>
-          <w:rFonts w:ascii="Courier New" w:hAnsi="Courier New" w:cs="Courier New"/>
-        </w:rPr>
-        <w:t xml:space="preserve"> = "</w:t>
+        <w:t xml:space="preserve">  default = "</w:t>
       </w:r>
       <w:proofErr w:type="spellStart"/>
       <w:r>
@@ -8719,8 +8705,10 @@
           <w:rFonts w:ascii="Courier New" w:hAnsi="Courier New" w:cs="Courier New"/>
           <w:highlight w:val="yellow"/>
         </w:rPr>
-        <w:t>1</w:t>
-      </w:r>
+        <w:t>3</w:t>
+      </w:r>
+      <w:bookmarkStart w:id="0" w:name="_GoBack"/>
+      <w:bookmarkEnd w:id="0"/>
       <w:r>
         <w:rPr>
           <w:rFonts w:ascii="Courier New" w:hAnsi="Courier New" w:cs="Courier New"/>
@@ -10058,13 +10046,7 @@
       </w:r>
       <w:proofErr w:type="gramEnd"/>
       <w:r>
-        <w:t xml:space="preserve"> </w:t>
-      </w:r>
-      <w:r>
-        <w:t>do</w:t>
-      </w:r>
-      <w:r>
-        <w:t xml:space="preserve"> the following to remove the </w:t>
+        <w:t xml:space="preserve"> do the following to remove the </w:t>
       </w:r>
       <w:proofErr w:type="spellStart"/>
       <w:r>
@@ -10080,10 +10062,7 @@
       </w:r>
       <w:proofErr w:type="spellEnd"/>
       <w:r>
-        <w:t xml:space="preserve"> it will say that something has changed about previous details for the IP address</w:t>
-      </w:r>
-      <w:r>
-        <w:t>:</w:t>
+        <w:t xml:space="preserve"> it will say that something has changed about previous details for the IP address:</w:t>
       </w:r>
     </w:p>
     <w:p>
@@ -15312,8 +15291,6 @@
       <w:pPr>
         <w:pStyle w:val="ListParagraph"/>
       </w:pPr>
-      <w:bookmarkStart w:id="0" w:name="_GoBack"/>
-      <w:bookmarkEnd w:id="0"/>
     </w:p>
     <w:p>
       <w:pPr>

</xml_diff>

<commit_message>
Add FULL-STACK documentation of cloud-init, Packer, Terraform, Ansible
</commit_message>
<xml_diff>
--- a/17 - R710 Proxmox Ubuntu cloud-init image - Terraform - Ansible.docx
+++ b/17 - R710 Proxmox Ubuntu cloud-init image - Terraform - Ansible.docx
@@ -3616,7 +3616,13 @@
         </w:numPr>
       </w:pPr>
       <w:r>
-        <w:t>To create the template, create VM from template and run, do:</w:t>
+        <w:t>To create the template VM from template</w:t>
+      </w:r>
+      <w:r>
+        <w:t>,</w:t>
+      </w:r>
+      <w:r>
+        <w:t xml:space="preserve">  do:</w:t>
       </w:r>
     </w:p>
     <w:p>
@@ -8707,8 +8713,6 @@
         </w:rPr>
         <w:t>3</w:t>
       </w:r>
-      <w:bookmarkStart w:id="0" w:name="_GoBack"/>
-      <w:bookmarkEnd w:id="0"/>
       <w:r>
         <w:rPr>
           <w:rFonts w:ascii="Courier New" w:hAnsi="Courier New" w:cs="Courier New"/>
@@ -9812,6 +9816,8 @@
       <w:pPr>
         <w:pStyle w:val="ListParagraph"/>
       </w:pPr>
+      <w:bookmarkStart w:id="0" w:name="_GoBack"/>
+      <w:bookmarkEnd w:id="0"/>
     </w:p>
     <w:p>
       <w:pPr>

</xml_diff>

<commit_message>
Fix some details for packer image builds
</commit_message>
<xml_diff>
--- a/17 - R710 Proxmox Ubuntu cloud-init image - Terraform - Ansible.docx
+++ b/17 - R710 Proxmox Ubuntu cloud-init image - Terraform - Ansible.docx
@@ -473,7 +473,21 @@
         </w:numPr>
       </w:pPr>
       <w:r>
-        <w:t>From new Terminal, l</w:t>
+        <w:t>From new Terminal</w:t>
+      </w:r>
+      <w:r>
+        <w:t xml:space="preserve"> ( within </w:t>
+      </w:r>
+      <w:proofErr w:type="spellStart"/>
+      <w:r>
+        <w:t>proxmox</w:t>
+      </w:r>
+      <w:proofErr w:type="spellEnd"/>
+      <w:r>
+        <w:t xml:space="preserve"> shell, do: login rhys)</w:t>
+      </w:r>
+      <w:r>
+        <w:t>, l</w:t>
       </w:r>
       <w:r>
         <w:t>og into ‘rhys’ and do:</w:t>
@@ -4307,8 +4321,6 @@
         </w:rPr>
         <w:t xml:space="preserve"> apps this way, install their binaries manually to avoid a later update of nomad to an incompatible version that breaks current nomad]</w:t>
       </w:r>
-      <w:bookmarkStart w:id="0" w:name="_GoBack"/>
-      <w:bookmarkEnd w:id="0"/>
     </w:p>
     <w:p>
       <w:pPr>
@@ -4760,6 +4772,30 @@
           </wp:inline>
         </w:drawing>
       </w:r>
+    </w:p>
+    <w:p>
+      <w:pPr>
+        <w:pStyle w:val="ListParagraph"/>
+      </w:pPr>
+      <w:r>
+        <w:t xml:space="preserve">In the above, ensure: </w:t>
+      </w:r>
+      <w:r>
+        <w:rPr>
+          <w:b/>
+        </w:rPr>
+        <w:t>uncheck privilege separation</w:t>
+      </w:r>
+      <w:bookmarkStart w:id="0" w:name="_GoBack"/>
+      <w:bookmarkEnd w:id="0"/>
+      <w:r>
+        <w:t xml:space="preserve"> (which means we want the token to have the same permissions as the user)</w:t>
+      </w:r>
+    </w:p>
+    <w:p>
+      <w:pPr>
+        <w:pStyle w:val="ListParagraph"/>
+      </w:pPr>
     </w:p>
     <w:p>
       <w:pPr>

</xml_diff>